<commit_message>
Versión actualizada de documento 13122016 ssssssssssssssssssssssssssssssssssssssssssssssssssssssssssssssssss
</commit_message>
<xml_diff>
--- a/Proyecto - ADA.docx
+++ b/Proyecto - ADA.docx
@@ -271,25 +271,7 @@
           <w:sz w:val="40"/>
           <w:szCs w:val="40"/>
         </w:rPr>
-        <w:t xml:space="preserve">Pamela </w:t>
-      </w:r>
-      <w:proofErr w:type="spellStart"/>
-      <w:r>
-        <w:rPr>
-          <w:b/>
-          <w:sz w:val="40"/>
-          <w:szCs w:val="40"/>
-        </w:rPr>
-        <w:t>Anaid</w:t>
-      </w:r>
-      <w:proofErr w:type="spellEnd"/>
-      <w:r>
-        <w:rPr>
-          <w:b/>
-          <w:sz w:val="40"/>
-          <w:szCs w:val="40"/>
-        </w:rPr>
-        <w:t xml:space="preserve"> Gutiérrez Vargas</w:t>
+        <w:t>Pamela Anaid Gutiérrez Vargas</w:t>
       </w:r>
     </w:p>
     <w:p>
@@ -543,9 +525,7 @@
               <w:b w:val="0"/>
               <w:bCs w:val="0"/>
               <w:noProof/>
-              <w:sz w:val="22"/>
-              <w:szCs w:val="22"/>
-              <w:lang w:val="es-MX" w:eastAsia="es-MX"/>
+              <w:lang w:val="en-US"/>
             </w:rPr>
           </w:pPr>
           <w:r>
@@ -565,7 +545,7 @@
             </w:rPr>
             <w:fldChar w:fldCharType="separate"/>
           </w:r>
-          <w:hyperlink w:anchor="_Toc466147890" w:history="1">
+          <w:hyperlink w:anchor="_Toc469397926" w:history="1">
             <w:r>
               <w:rPr>
                 <w:rStyle w:val="Hyperlink"/>
@@ -592,7 +572,7 @@
                 <w:noProof/>
                 <w:webHidden/>
               </w:rPr>
-              <w:instrText xml:space="preserve"> PAGEREF _Toc466147890 \h </w:instrText>
+              <w:instrText xml:space="preserve"> PAGEREF _Toc469397926 \h </w:instrText>
             </w:r>
             <w:r>
               <w:rPr>
@@ -612,7 +592,7 @@
                 <w:noProof/>
                 <w:webHidden/>
               </w:rPr>
-              <w:t>3</w:t>
+              <w:t>2</w:t>
             </w:r>
             <w:r>
               <w:rPr>
@@ -634,12 +614,10 @@
               <w:b w:val="0"/>
               <w:bCs w:val="0"/>
               <w:noProof/>
-              <w:sz w:val="22"/>
-              <w:szCs w:val="22"/>
-              <w:lang w:val="es-MX" w:eastAsia="es-MX"/>
+              <w:lang w:val="en-US"/>
             </w:rPr>
           </w:pPr>
-          <w:hyperlink w:anchor="_Toc466147891" w:history="1">
+          <w:hyperlink w:anchor="_Toc469397927" w:history="1">
             <w:r>
               <w:rPr>
                 <w:rStyle w:val="Hyperlink"/>
@@ -666,7 +644,7 @@
                 <w:noProof/>
                 <w:webHidden/>
               </w:rPr>
-              <w:instrText xml:space="preserve"> PAGEREF _Toc466147891 \h </w:instrText>
+              <w:instrText xml:space="preserve"> PAGEREF _Toc469397927 \h </w:instrText>
             </w:r>
             <w:r>
               <w:rPr>
@@ -708,10 +686,12 @@
               <w:b w:val="0"/>
               <w:bCs w:val="0"/>
               <w:noProof/>
-              <w:lang w:val="es-MX" w:eastAsia="es-MX"/>
+              <w:sz w:val="24"/>
+              <w:szCs w:val="24"/>
+              <w:lang w:val="en-US"/>
             </w:rPr>
           </w:pPr>
-          <w:hyperlink w:anchor="_Toc466147892" w:history="1">
+          <w:hyperlink w:anchor="_Toc469397928" w:history="1">
             <w:r>
               <w:rPr>
                 <w:rStyle w:val="Hyperlink"/>
@@ -738,7 +718,7 @@
                 <w:noProof/>
                 <w:webHidden/>
               </w:rPr>
-              <w:instrText xml:space="preserve"> PAGEREF _Toc466147892 \h </w:instrText>
+              <w:instrText xml:space="preserve"> PAGEREF _Toc469397928 \h </w:instrText>
             </w:r>
             <w:r>
               <w:rPr>
@@ -780,10 +760,12 @@
               <w:b w:val="0"/>
               <w:bCs w:val="0"/>
               <w:noProof/>
-              <w:lang w:val="es-MX" w:eastAsia="es-MX"/>
+              <w:sz w:val="24"/>
+              <w:szCs w:val="24"/>
+              <w:lang w:val="en-US"/>
             </w:rPr>
           </w:pPr>
-          <w:hyperlink w:anchor="_Toc466147893" w:history="1">
+          <w:hyperlink w:anchor="_Toc469397929" w:history="1">
             <w:r>
               <w:rPr>
                 <w:rStyle w:val="Hyperlink"/>
@@ -810,7 +792,7 @@
                 <w:noProof/>
                 <w:webHidden/>
               </w:rPr>
-              <w:instrText xml:space="preserve"> PAGEREF _Toc466147893 \h </w:instrText>
+              <w:instrText xml:space="preserve"> PAGEREF _Toc469397929 \h </w:instrText>
             </w:r>
             <w:r>
               <w:rPr>
@@ -830,7 +812,7 @@
                 <w:noProof/>
                 <w:webHidden/>
               </w:rPr>
-              <w:t>6</w:t>
+              <w:t>5</w:t>
             </w:r>
             <w:r>
               <w:rPr>
@@ -852,10 +834,12 @@
               <w:b w:val="0"/>
               <w:bCs w:val="0"/>
               <w:noProof/>
-              <w:lang w:val="es-MX" w:eastAsia="es-MX"/>
+              <w:sz w:val="24"/>
+              <w:szCs w:val="24"/>
+              <w:lang w:val="en-US"/>
             </w:rPr>
           </w:pPr>
-          <w:hyperlink w:anchor="_Toc466147894" w:history="1">
+          <w:hyperlink w:anchor="_Toc469397930" w:history="1">
             <w:r>
               <w:rPr>
                 <w:rStyle w:val="Hyperlink"/>
@@ -882,7 +866,7 @@
                 <w:noProof/>
                 <w:webHidden/>
               </w:rPr>
-              <w:instrText xml:space="preserve"> PAGEREF _Toc466147894 \h </w:instrText>
+              <w:instrText xml:space="preserve"> PAGEREF _Toc469397930 \h </w:instrText>
             </w:r>
             <w:r>
               <w:rPr>
@@ -902,7 +886,7 @@
                 <w:noProof/>
                 <w:webHidden/>
               </w:rPr>
-              <w:t>9</w:t>
+              <w:t>7</w:t>
             </w:r>
             <w:r>
               <w:rPr>
@@ -915,7 +899,7 @@
         </w:p>
         <w:p>
           <w:pPr>
-            <w:pStyle w:val="TOC1"/>
+            <w:pStyle w:val="TOC2"/>
             <w:tabs>
               <w:tab w:val="right" w:leader="dot" w:pos="9350"/>
             </w:tabs>
@@ -924,18 +908,18 @@
               <w:b w:val="0"/>
               <w:bCs w:val="0"/>
               <w:noProof/>
-              <w:sz w:val="22"/>
-              <w:szCs w:val="22"/>
-              <w:lang w:val="es-MX" w:eastAsia="es-MX"/>
+              <w:sz w:val="24"/>
+              <w:szCs w:val="24"/>
+              <w:lang w:val="en-US"/>
             </w:rPr>
           </w:pPr>
-          <w:hyperlink w:anchor="_Toc466147895" w:history="1">
+          <w:hyperlink w:anchor="_Toc469397931" w:history="1">
             <w:r>
               <w:rPr>
                 <w:rStyle w:val="Hyperlink"/>
                 <w:noProof/>
               </w:rPr>
-              <w:t>Conclusiones</w:t>
+              <w:t>Instalación de Neo4j</w:t>
             </w:r>
             <w:r>
               <w:rPr>
@@ -956,7 +940,7 @@
                 <w:noProof/>
                 <w:webHidden/>
               </w:rPr>
-              <w:instrText xml:space="preserve"> PAGEREF _Toc466147895 \h </w:instrText>
+              <w:instrText xml:space="preserve"> PAGEREF _Toc469397931 \h </w:instrText>
             </w:r>
             <w:r>
               <w:rPr>
@@ -976,81 +960,7 @@
                 <w:noProof/>
                 <w:webHidden/>
               </w:rPr>
-              <w:t>11</w:t>
-            </w:r>
-            <w:r>
-              <w:rPr>
-                <w:noProof/>
-                <w:webHidden/>
-              </w:rPr>
-              <w:fldChar w:fldCharType="end"/>
-            </w:r>
-          </w:hyperlink>
-        </w:p>
-        <w:p>
-          <w:pPr>
-            <w:pStyle w:val="TOC1"/>
-            <w:tabs>
-              <w:tab w:val="right" w:leader="dot" w:pos="9350"/>
-            </w:tabs>
-            <w:rPr>
-              <w:rFonts w:eastAsiaTheme="minorEastAsia"/>
-              <w:b w:val="0"/>
-              <w:bCs w:val="0"/>
-              <w:noProof/>
-              <w:sz w:val="22"/>
-              <w:szCs w:val="22"/>
-              <w:lang w:val="es-MX" w:eastAsia="es-MX"/>
-            </w:rPr>
-          </w:pPr>
-          <w:hyperlink w:anchor="_Toc466147896" w:history="1">
-            <w:r>
-              <w:rPr>
-                <w:rStyle w:val="Hyperlink"/>
-                <w:noProof/>
-              </w:rPr>
-              <w:t>Referencias</w:t>
-            </w:r>
-            <w:r>
-              <w:rPr>
-                <w:noProof/>
-                <w:webHidden/>
-              </w:rPr>
-              <w:tab/>
-            </w:r>
-            <w:r>
-              <w:rPr>
-                <w:noProof/>
-                <w:webHidden/>
-              </w:rPr>
-              <w:fldChar w:fldCharType="begin"/>
-            </w:r>
-            <w:r>
-              <w:rPr>
-                <w:noProof/>
-                <w:webHidden/>
-              </w:rPr>
-              <w:instrText xml:space="preserve"> PAGEREF _Toc466147896 \h </w:instrText>
-            </w:r>
-            <w:r>
-              <w:rPr>
-                <w:noProof/>
-                <w:webHidden/>
-              </w:rPr>
-            </w:r>
-            <w:r>
-              <w:rPr>
-                <w:noProof/>
-                <w:webHidden/>
-              </w:rPr>
-              <w:fldChar w:fldCharType="separate"/>
-            </w:r>
-            <w:r>
-              <w:rPr>
-                <w:noProof/>
-                <w:webHidden/>
-              </w:rPr>
-              <w:t>11</w:t>
+              <w:t>10</w:t>
             </w:r>
             <w:r>
               <w:rPr>
@@ -1256,22 +1166,22 @@
           <w:b/>
         </w:rPr>
       </w:pPr>
-      <w:bookmarkStart w:id="0" w:name="_Toc466147890"/>
-      <w:r>
-        <w:rPr>
-          <w:b/>
-        </w:rPr>
+      <w:bookmarkStart w:id="0" w:name="_Toc469397926"/>
+      <w:r>
+        <w:rPr>
+          <w:b/>
+        </w:rPr>
+        <w:t>Objetivo</w:t>
+      </w:r>
+      <w:bookmarkEnd w:id="0"/>
+    </w:p>
+    <w:p/>
+    <w:p>
+      <w:pPr>
+        <w:jc w:val="both"/>
+      </w:pPr>
+      <w:r>
         <w:lastRenderedPageBreak/>
-        <w:t>Objetivo</w:t>
-      </w:r>
-      <w:bookmarkEnd w:id="0"/>
-    </w:p>
-    <w:p/>
-    <w:p>
-      <w:pPr>
-        <w:jc w:val="both"/>
-      </w:pPr>
-      <w:r>
         <w:t xml:space="preserve">Documentar la instalación de los componentes de software necesarios para </w:t>
       </w:r>
       <w:r>
@@ -1313,15 +1223,7 @@
         <w:t xml:space="preserve">Es necesario tomar en cuenta que la plataforma por ésta memoria técnica es </w:t>
       </w:r>
       <w:r>
-        <w:t xml:space="preserve">Windows 7 Enterprise </w:t>
-      </w:r>
-      <w:proofErr w:type="spellStart"/>
-      <w:r>
-        <w:t>Edition</w:t>
-      </w:r>
-      <w:proofErr w:type="spellEnd"/>
-      <w:r>
-        <w:t xml:space="preserve"> a 64 Bits:</w:t>
+        <w:t>Windows 7 Enterprise Edition a 64 Bits:</w:t>
       </w:r>
     </w:p>
     <w:p>
@@ -1334,6 +1236,10 @@
         <w:jc w:val="center"/>
       </w:pPr>
       <w:r>
+        <w:rPr>
+          <w:noProof/>
+          <w:lang w:val="en-US"/>
+        </w:rPr>
         <w:drawing>
           <wp:inline distT="0" distB="0" distL="0" distR="0" wp14:anchorId="5641C03C" wp14:editId="31F13439">
             <wp:extent cx="3251835" cy="1742997"/>
@@ -1373,50 +1279,51 @@
     </w:p>
     <w:p>
       <w:pPr>
-        <w:jc w:val="both"/>
-      </w:pPr>
-      <w:bookmarkStart w:id="1" w:name="_GoBack"/>
+        <w:jc w:val="center"/>
+      </w:pPr>
+    </w:p>
+    <w:p>
+      <w:pPr>
+        <w:jc w:val="center"/>
+      </w:pPr>
+    </w:p>
+    <w:p>
+      <w:pPr>
+        <w:pStyle w:val="Heading1"/>
+        <w:rPr>
+          <w:b/>
+        </w:rPr>
+      </w:pPr>
+      <w:bookmarkStart w:id="1" w:name="_Toc469397927"/>
+      <w:r>
+        <w:rPr>
+          <w:b/>
+        </w:rPr>
+        <w:t>Solución al problema</w:t>
+      </w:r>
       <w:bookmarkEnd w:id="1"/>
     </w:p>
-    <w:p>
-      <w:pPr>
-        <w:pStyle w:val="Heading1"/>
-        <w:rPr>
-          <w:b/>
-        </w:rPr>
-      </w:pPr>
-      <w:bookmarkStart w:id="2" w:name="_Toc466147891"/>
-      <w:r>
-        <w:rPr>
-          <w:b/>
-        </w:rPr>
-        <w:t>Solución al problema</w:t>
+    <w:p/>
+    <w:p>
+      <w:pPr>
+        <w:pStyle w:val="Heading2"/>
+      </w:pPr>
+      <w:bookmarkStart w:id="2" w:name="_Toc469397928"/>
+      <w:r>
+        <w:t>Instalación de java</w:t>
       </w:r>
       <w:bookmarkEnd w:id="2"/>
     </w:p>
     <w:p/>
     <w:p>
-      <w:pPr>
-        <w:pStyle w:val="Heading2"/>
-      </w:pPr>
-      <w:bookmarkStart w:id="3" w:name="_Toc466147892"/>
-      <w:r>
-        <w:t>Instalación de java</w:t>
-      </w:r>
-      <w:bookmarkEnd w:id="3"/>
-    </w:p>
-    <w:p/>
-    <w:p>
-      <w:r>
-        <w:t xml:space="preserve">Se descarga la versión de java 7 </w:t>
-      </w:r>
-      <w:proofErr w:type="spellStart"/>
-      <w:r>
-        <w:t>update</w:t>
-      </w:r>
-      <w:proofErr w:type="spellEnd"/>
-      <w:r>
-        <w:t xml:space="preserve"> 79 para Windows desde la URL:  </w:t>
+      <w:r>
+        <w:t xml:space="preserve">Se descarga la versión de java 7 update 79 para Windows </w:t>
+      </w:r>
+      <w:r>
+        <w:t xml:space="preserve">64 bits </w:t>
+      </w:r>
+      <w:r>
+        <w:t xml:space="preserve">desde la URL:  </w:t>
       </w:r>
     </w:p>
     <w:p/>
@@ -1431,8 +1338,18 @@
       </w:hyperlink>
     </w:p>
     <w:p/>
-    <w:p/>
-    <w:p>
+    <w:p>
+      <w:r>
+        <w:t>Es importante siempre bajar las distribuciones oficiales de Oracle, verificar que sea el último release del software y que sea el indicado para la plataforma donde lo instalaremos.</w:t>
+      </w:r>
+      <w:r>
+        <w:t xml:space="preserve"> No confundir JRE con JDK, JRE es una imagen de Java que sirve para poder ejecutar programas que utilizan java, pero debido a que para la actividad a desarrollar es necesario compilar programas escritos en java, debemos instalar el JDK que sirve para ejecutar, escribir y además compilar programas escritos en java.</w:t>
+      </w:r>
+    </w:p>
+    <w:p>
+      <w:pPr>
+        <w:jc w:val="center"/>
+      </w:pPr>
       <w:r>
         <w:rPr>
           <w:noProof/>
@@ -1440,9 +1357,9 @@
         </w:rPr>
         <w:lastRenderedPageBreak/>
         <w:drawing>
-          <wp:inline distT="0" distB="0" distL="0" distR="0" wp14:anchorId="183D5E66" wp14:editId="3C46A8E3">
-            <wp:extent cx="5553075" cy="4476750"/>
-            <wp:effectExtent l="0" t="0" r="9525" b="0"/>
+          <wp:inline distT="0" distB="0" distL="0" distR="0" wp14:anchorId="183D5E66" wp14:editId="0042F91C">
+            <wp:extent cx="3835609" cy="3092172"/>
+            <wp:effectExtent l="0" t="0" r="0" b="6985"/>
             <wp:docPr id="2" name="Imagen 2"/>
             <wp:cNvGraphicFramePr>
               <a:graphicFrameLocks xmlns:a="http://schemas.openxmlformats.org/drawingml/2006/main" noChangeAspect="1"/>
@@ -1472,7 +1389,7 @@
                   <pic:spPr bwMode="auto">
                     <a:xfrm>
                       <a:off x="0" y="0"/>
-                      <a:ext cx="5553075" cy="4476750"/>
+                      <a:ext cx="3864095" cy="3115137"/>
                     </a:xfrm>
                     <a:prstGeom prst="rect">
                       <a:avLst/>
@@ -1492,20 +1409,28 @@
     <w:p/>
     <w:p>
       <w:r>
-        <w:t>Se ejecuta la instalación:</w:t>
-      </w:r>
-    </w:p>
-    <w:p>
+        <w:t>Se ejecuta la instalación</w:t>
+      </w:r>
+      <w:r>
+        <w:t>, debido a que para Windows se ejecuta un archivo con extensión .exe, es mu fácil llevar a cabo la instalación, únicamente es necesario ejecutar el instalador, se recomienda hacer la instalación por defecto que proporciona el programa, para que Java funciona correctamente no es necesario hacer ninguna instalación especial.</w:t>
+      </w:r>
+      <w:r>
+        <w:t>:</w:t>
+      </w:r>
+    </w:p>
+    <w:p>
+      <w:pPr>
+        <w:jc w:val="center"/>
+      </w:pPr>
       <w:r>
         <w:rPr>
           <w:noProof/>
           <w:lang w:val="en-US"/>
         </w:rPr>
-        <w:lastRenderedPageBreak/>
         <w:drawing>
-          <wp:inline distT="0" distB="0" distL="0" distR="0" wp14:anchorId="71679011" wp14:editId="12FEAB5C">
-            <wp:extent cx="5577840" cy="4206240"/>
-            <wp:effectExtent l="0" t="0" r="3810" b="3810"/>
+          <wp:inline distT="0" distB="0" distL="0" distR="0" wp14:anchorId="71679011" wp14:editId="1ED0EE0C">
+            <wp:extent cx="4051935" cy="3055558"/>
+            <wp:effectExtent l="0" t="0" r="0" b="0"/>
             <wp:docPr id="27" name="Imagen 27"/>
             <wp:cNvGraphicFramePr>
               <a:graphicFrameLocks xmlns:a="http://schemas.openxmlformats.org/drawingml/2006/main" noChangeAspect="1"/>
@@ -1535,7 +1460,7 @@
                   <pic:spPr bwMode="auto">
                     <a:xfrm>
                       <a:off x="0" y="0"/>
-                      <a:ext cx="5577840" cy="4206240"/>
+                      <a:ext cx="4064708" cy="3065190"/>
                     </a:xfrm>
                     <a:prstGeom prst="rect">
                       <a:avLst/>
@@ -1553,15 +1478,29 @@
       </w:r>
     </w:p>
     <w:p>
+      <w:pPr>
+        <w:jc w:val="center"/>
+      </w:pPr>
+    </w:p>
+    <w:p>
+      <w:pPr>
+        <w:jc w:val="both"/>
+      </w:pPr>
+      <w:r>
+        <w:t>Después de seguir las instrucciones la instrucciones del instalador es cuestión de esperar unos minutos para que Java quede instalado.</w:t>
+      </w:r>
+    </w:p>
+    <w:p>
       <w:r>
         <w:rPr>
           <w:noProof/>
           <w:lang w:val="en-US"/>
         </w:rPr>
+        <w:lastRenderedPageBreak/>
         <w:drawing>
-          <wp:inline distT="0" distB="0" distL="0" distR="0" wp14:anchorId="1D2159B8" wp14:editId="38BC0813">
-            <wp:extent cx="5505450" cy="3952875"/>
-            <wp:effectExtent l="0" t="0" r="0" b="9525"/>
+          <wp:inline distT="0" distB="0" distL="0" distR="0" wp14:anchorId="1D2159B8" wp14:editId="267D4F65">
+            <wp:extent cx="3023235" cy="2088515"/>
+            <wp:effectExtent l="0" t="0" r="0" b="0"/>
             <wp:docPr id="30" name="Imagen 30"/>
             <wp:cNvGraphicFramePr>
               <a:graphicFrameLocks xmlns:a="http://schemas.openxmlformats.org/drawingml/2006/main" noChangeAspect="1"/>
@@ -1591,7 +1530,7 @@
                   <pic:spPr bwMode="auto">
                     <a:xfrm>
                       <a:off x="0" y="0"/>
-                      <a:ext cx="5505450" cy="3952875"/>
+                      <a:ext cx="3036548" cy="2097712"/>
                     </a:xfrm>
                     <a:prstGeom prst="rect">
                       <a:avLst/>
@@ -1607,17 +1546,14 @@
           </wp:inline>
         </w:drawing>
       </w:r>
-    </w:p>
-    <w:p>
       <w:r>
         <w:rPr>
           <w:noProof/>
           <w:lang w:val="en-US"/>
         </w:rPr>
-        <w:lastRenderedPageBreak/>
         <w:drawing>
-          <wp:inline distT="0" distB="0" distL="0" distR="0" wp14:anchorId="3FAFB23F" wp14:editId="7F967A29">
-            <wp:extent cx="5486400" cy="3931920"/>
+          <wp:inline distT="0" distB="0" distL="0" distR="0" wp14:anchorId="4A224A1C" wp14:editId="22C9D6E5">
+            <wp:extent cx="2845265" cy="2039106"/>
             <wp:effectExtent l="0" t="0" r="0" b="0"/>
             <wp:docPr id="39" name="Imagen 39"/>
             <wp:cNvGraphicFramePr>
@@ -1648,7 +1584,7 @@
                   <pic:spPr bwMode="auto">
                     <a:xfrm>
                       <a:off x="0" y="0"/>
-                      <a:ext cx="5486400" cy="3931920"/>
+                      <a:ext cx="2889781" cy="2071009"/>
                     </a:xfrm>
                     <a:prstGeom prst="rect">
                       <a:avLst/>
@@ -1665,21 +1601,35 @@
         </w:drawing>
       </w:r>
     </w:p>
-    <w:p>
-      <w:r>
-        <w:t>Comprobamos la instalación de java:</w:t>
-      </w:r>
-    </w:p>
-    <w:p>
+    <w:p/>
+    <w:p>
+      <w:r>
+        <w:t>Después de concluir la instalación de Java, es necesario comprobar que el sistema reconozca la versión instalada, por lo regular en un ambiente Windows no es necesario hacer ninguna configuración adicional de variables de ambiente, así que vamos directamente a abrir una consola de sistema y tecleamos el comando: java –</w:t>
+      </w:r>
+      <w:r>
+        <w:t>versión</w:t>
+      </w:r>
+      <w:r>
+        <w:t xml:space="preserve">, </w:t>
+      </w:r>
+      <w:r>
+        <w:t>el sistema de desplegar la versión de java instalada, debe coincidir con el ejecutable que bajamos anteriormente de la página de Oracle:</w:t>
+      </w:r>
+    </w:p>
+    <w:p/>
+    <w:p>
+      <w:pPr>
+        <w:jc w:val="center"/>
+      </w:pPr>
       <w:r>
         <w:rPr>
           <w:noProof/>
           <w:lang w:val="en-US"/>
         </w:rPr>
         <w:drawing>
-          <wp:inline distT="0" distB="0" distL="0" distR="0" wp14:anchorId="5B2E8C77" wp14:editId="66CD6B0E">
-            <wp:extent cx="5943600" cy="3017520"/>
-            <wp:effectExtent l="0" t="0" r="0" b="0"/>
+          <wp:inline distT="0" distB="0" distL="0" distR="0" wp14:anchorId="5B2E8C77" wp14:editId="2A59D4D3">
+            <wp:extent cx="4737735" cy="2405312"/>
+            <wp:effectExtent l="0" t="0" r="0" b="8255"/>
             <wp:docPr id="40" name="Imagen 40"/>
             <wp:cNvGraphicFramePr>
               <a:graphicFrameLocks xmlns:a="http://schemas.openxmlformats.org/drawingml/2006/main" noChangeAspect="1"/>
@@ -1709,7 +1659,7 @@
                   <pic:spPr bwMode="auto">
                     <a:xfrm>
                       <a:off x="0" y="0"/>
-                      <a:ext cx="5943600" cy="3017520"/>
+                      <a:ext cx="4751437" cy="2412269"/>
                     </a:xfrm>
                     <a:prstGeom prst="rect">
                       <a:avLst/>
@@ -1729,50 +1679,93 @@
     <w:p/>
     <w:p/>
     <w:p/>
-    <w:p/>
-    <w:p/>
     <w:p>
       <w:pPr>
         <w:pStyle w:val="Heading2"/>
       </w:pPr>
-      <w:bookmarkStart w:id="4" w:name="_Toc466147893"/>
-      <w:r>
-        <w:lastRenderedPageBreak/>
+      <w:bookmarkStart w:id="3" w:name="_Toc469397929"/>
+      <w:r>
         <w:t>Instalación de R</w:t>
       </w:r>
-      <w:bookmarkEnd w:id="4"/>
-    </w:p>
-    <w:p>
-      <w:pPr>
-        <w:rPr>
-          <w:b/>
-        </w:rPr>
-      </w:pPr>
-    </w:p>
-    <w:p>
-      <w:r>
-        <w:t xml:space="preserve">Se descarga R desde la URL: </w:t>
+      <w:bookmarkEnd w:id="3"/>
+    </w:p>
+    <w:p>
+      <w:pPr>
+        <w:rPr>
+          <w:b/>
+        </w:rPr>
+      </w:pPr>
+    </w:p>
+    <w:p>
+      <w:pPr>
+        <w:jc w:val="both"/>
+        <w:rPr>
+          <w:color w:val="0563C1" w:themeColor="hyperlink"/>
+          <w:u w:val="single"/>
+        </w:rPr>
+      </w:pPr>
+      <w:r>
+        <w:t xml:space="preserve">Es recomendable verificar que R ejecuta de manera correcta en la distribución de sistema operativo que lo vamos a instalar, CRAN cuenta con una sección donde podemos corroborar este punto, es la siguiente: </w:t>
       </w:r>
       <w:hyperlink r:id="rId15" w:history="1">
         <w:r>
           <w:rPr>
             <w:rStyle w:val="Hyperlink"/>
           </w:rPr>
-          <w:t>https://cran.r-project.org/bin/windows/base/</w:t>
+          <w:t>https://cran.r-project.org/bin/windows/base/rw-FAQ.html#Does-R-run-under-Windows-Vista_003f</w:t>
         </w:r>
       </w:hyperlink>
+      <w:r>
+        <w:t>,  una vez que nos cercioramos</w:t>
+      </w:r>
+      <w:r>
+        <w:t xml:space="preserve"> que nuestra plataforma es aceptada para ejecutar R</w:t>
+      </w:r>
+      <w:r>
+        <w:t xml:space="preserve"> </w:t>
+      </w:r>
+      <w:r>
+        <w:t>descargamos el instalador desde</w:t>
+      </w:r>
+      <w:r>
+        <w:t xml:space="preserve">: </w:t>
+      </w:r>
+      <w:hyperlink r:id="rId16" w:history="1">
+        <w:r>
+          <w:rPr>
+            <w:rStyle w:val="Hyperlink"/>
+          </w:rPr>
+          <w:t>https://cran.r-</w:t>
+        </w:r>
+        <w:r>
+          <w:rPr>
+            <w:rStyle w:val="Hyperlink"/>
+          </w:rPr>
+          <w:t>p</w:t>
+        </w:r>
+        <w:r>
+          <w:rPr>
+            <w:rStyle w:val="Hyperlink"/>
+          </w:rPr>
+          <w:t>roject.org/bin/windows/base/</w:t>
+        </w:r>
+      </w:hyperlink>
     </w:p>
     <w:p/>
     <w:p>
+      <w:pPr>
+        <w:jc w:val="center"/>
+      </w:pPr>
       <w:r>
         <w:rPr>
           <w:noProof/>
           <w:lang w:val="en-US"/>
         </w:rPr>
+        <w:lastRenderedPageBreak/>
         <w:drawing>
-          <wp:inline distT="0" distB="0" distL="0" distR="0" wp14:anchorId="294B05A3" wp14:editId="57CD54A1">
-            <wp:extent cx="5943600" cy="2638425"/>
-            <wp:effectExtent l="0" t="0" r="0" b="9525"/>
+          <wp:inline distT="0" distB="0" distL="0" distR="0" wp14:anchorId="294B05A3" wp14:editId="2538A294">
+            <wp:extent cx="4139565" cy="1945640"/>
+            <wp:effectExtent l="0" t="0" r="635" b="10160"/>
             <wp:docPr id="41" name="Imagen 41"/>
             <wp:cNvGraphicFramePr>
               <a:graphicFrameLocks xmlns:a="http://schemas.openxmlformats.org/drawingml/2006/main" noChangeAspect="1"/>
@@ -1787,7 +1780,7 @@
                     </pic:cNvPicPr>
                   </pic:nvPicPr>
                   <pic:blipFill>
-                    <a:blip r:embed="rId16">
+                    <a:blip r:embed="rId17" cstate="print">
                       <a:extLst>
                         <a:ext uri="{28A0092B-C50C-407E-A947-70E740481C1C}">
                           <a14:useLocalDpi xmlns:a14="http://schemas.microsoft.com/office/drawing/2010/main" val="0"/>
@@ -1802,7 +1795,7 @@
                   <pic:spPr bwMode="auto">
                     <a:xfrm>
                       <a:off x="0" y="0"/>
-                      <a:ext cx="5943600" cy="2638425"/>
+                      <a:ext cx="4151073" cy="1951049"/>
                     </a:xfrm>
                     <a:prstGeom prst="rect">
                       <a:avLst/>
@@ -1821,21 +1814,33 @@
     </w:p>
     <w:p/>
     <w:p>
-      <w:r>
-        <w:t>Se ejecuta el instalador descargado:</w:t>
+      <w:pPr>
+        <w:jc w:val="both"/>
+      </w:pPr>
+      <w:r>
+        <w:t>Se ejecuta el instalador descargado</w:t>
+      </w:r>
+      <w:r>
+        <w:t>, de igual manera se siguen las instrucciones del mismo y se ejecuta la instalación por defecto</w:t>
+      </w:r>
+      <w:r>
+        <w:t>:</w:t>
       </w:r>
     </w:p>
     <w:p/>
     <w:p>
+      <w:pPr>
+        <w:jc w:val="center"/>
+      </w:pPr>
       <w:r>
         <w:rPr>
           <w:noProof/>
           <w:lang w:val="en-US"/>
         </w:rPr>
         <w:drawing>
-          <wp:inline distT="0" distB="0" distL="0" distR="0" wp14:anchorId="61E57756" wp14:editId="7C9E9C73">
-            <wp:extent cx="4991100" cy="3905250"/>
-            <wp:effectExtent l="0" t="0" r="0" b="0"/>
+          <wp:inline distT="0" distB="0" distL="0" distR="0" wp14:anchorId="61E57756" wp14:editId="092B2E0A">
+            <wp:extent cx="4280535" cy="3349274"/>
+            <wp:effectExtent l="0" t="0" r="12065" b="3810"/>
             <wp:docPr id="42" name="Imagen 42"/>
             <wp:cNvGraphicFramePr>
               <a:graphicFrameLocks xmlns:a="http://schemas.openxmlformats.org/drawingml/2006/main" noChangeAspect="1"/>
@@ -1845,63 +1850,6 @@
                 <pic:pic xmlns:pic="http://schemas.openxmlformats.org/drawingml/2006/picture">
                   <pic:nvPicPr>
                     <pic:cNvPr id="0" name="Picture 7"/>
-                    <pic:cNvPicPr>
-                      <a:picLocks noChangeAspect="1" noChangeArrowheads="1"/>
-                    </pic:cNvPicPr>
-                  </pic:nvPicPr>
-                  <pic:blipFill>
-                    <a:blip r:embed="rId17">
-                      <a:extLst>
-                        <a:ext uri="{28A0092B-C50C-407E-A947-70E740481C1C}">
-                          <a14:useLocalDpi xmlns:a14="http://schemas.microsoft.com/office/drawing/2010/main" val="0"/>
-                        </a:ext>
-                      </a:extLst>
-                    </a:blip>
-                    <a:srcRect/>
-                    <a:stretch>
-                      <a:fillRect/>
-                    </a:stretch>
-                  </pic:blipFill>
-                  <pic:spPr bwMode="auto">
-                    <a:xfrm>
-                      <a:off x="0" y="0"/>
-                      <a:ext cx="4991100" cy="3905250"/>
-                    </a:xfrm>
-                    <a:prstGeom prst="rect">
-                      <a:avLst/>
-                    </a:prstGeom>
-                    <a:noFill/>
-                    <a:ln>
-                      <a:noFill/>
-                    </a:ln>
-                  </pic:spPr>
-                </pic:pic>
-              </a:graphicData>
-            </a:graphic>
-          </wp:inline>
-        </w:drawing>
-      </w:r>
-    </w:p>
-    <w:p>
-      <w:r>
-        <w:rPr>
-          <w:noProof/>
-          <w:lang w:val="en-US"/>
-        </w:rPr>
-        <w:lastRenderedPageBreak/>
-        <w:drawing>
-          <wp:inline distT="0" distB="0" distL="0" distR="0" wp14:anchorId="1E582543" wp14:editId="0A56A198">
-            <wp:extent cx="4933950" cy="3848100"/>
-            <wp:effectExtent l="0" t="0" r="0" b="0"/>
-            <wp:docPr id="43" name="Imagen 43"/>
-            <wp:cNvGraphicFramePr>
-              <a:graphicFrameLocks xmlns:a="http://schemas.openxmlformats.org/drawingml/2006/main" noChangeAspect="1"/>
-            </wp:cNvGraphicFramePr>
-            <a:graphic xmlns:a="http://schemas.openxmlformats.org/drawingml/2006/main">
-              <a:graphicData uri="http://schemas.openxmlformats.org/drawingml/2006/picture">
-                <pic:pic xmlns:pic="http://schemas.openxmlformats.org/drawingml/2006/picture">
-                  <pic:nvPicPr>
-                    <pic:cNvPr id="0" name="Picture 8"/>
                     <pic:cNvPicPr>
                       <a:picLocks noChangeAspect="1" noChangeArrowheads="1"/>
                     </pic:cNvPicPr>
@@ -1922,7 +1870,7 @@
                   <pic:spPr bwMode="auto">
                     <a:xfrm>
                       <a:off x="0" y="0"/>
-                      <a:ext cx="4933950" cy="3848100"/>
+                      <a:ext cx="4285161" cy="3352893"/>
                     </a:xfrm>
                     <a:prstGeom prst="rect">
                       <a:avLst/>
@@ -1940,16 +1888,20 @@
       </w:r>
     </w:p>
     <w:p>
+      <w:pPr>
+        <w:jc w:val="center"/>
+      </w:pPr>
       <w:r>
         <w:rPr>
           <w:noProof/>
           <w:lang w:val="en-US"/>
         </w:rPr>
+        <w:lastRenderedPageBreak/>
         <w:drawing>
-          <wp:inline distT="0" distB="0" distL="0" distR="0" wp14:anchorId="54065647" wp14:editId="72EDF0E5">
-            <wp:extent cx="4924425" cy="3829050"/>
-            <wp:effectExtent l="0" t="0" r="9525" b="0"/>
-            <wp:docPr id="44" name="Imagen 44"/>
+          <wp:inline distT="0" distB="0" distL="0" distR="0" wp14:anchorId="1E582543" wp14:editId="7DA7E4B9">
+            <wp:extent cx="2908935" cy="2268745"/>
+            <wp:effectExtent l="0" t="0" r="0" b="0"/>
+            <wp:docPr id="43" name="Imagen 43"/>
             <wp:cNvGraphicFramePr>
               <a:graphicFrameLocks xmlns:a="http://schemas.openxmlformats.org/drawingml/2006/main" noChangeAspect="1"/>
             </wp:cNvGraphicFramePr>
@@ -1957,7 +1909,7 @@
               <a:graphicData uri="http://schemas.openxmlformats.org/drawingml/2006/picture">
                 <pic:pic xmlns:pic="http://schemas.openxmlformats.org/drawingml/2006/picture">
                   <pic:nvPicPr>
-                    <pic:cNvPr id="0" name="Picture 9"/>
+                    <pic:cNvPr id="0" name="Picture 8"/>
                     <pic:cNvPicPr>
                       <a:picLocks noChangeAspect="1" noChangeArrowheads="1"/>
                     </pic:cNvPicPr>
@@ -1978,7 +1930,7 @@
                   <pic:spPr bwMode="auto">
                     <a:xfrm>
                       <a:off x="0" y="0"/>
-                      <a:ext cx="4924425" cy="3829050"/>
+                      <a:ext cx="2923683" cy="2280248"/>
                     </a:xfrm>
                     <a:prstGeom prst="rect">
                       <a:avLst/>
@@ -1994,27 +1946,16 @@
           </wp:inline>
         </w:drawing>
       </w:r>
-    </w:p>
-    <w:p/>
-    <w:p/>
-    <w:p>
-      <w:r>
-        <w:lastRenderedPageBreak/>
-        <w:t>Verificamos la instalación:</w:t>
-      </w:r>
-    </w:p>
-    <w:p/>
-    <w:p>
       <w:r>
         <w:rPr>
           <w:noProof/>
           <w:lang w:val="en-US"/>
         </w:rPr>
         <w:drawing>
-          <wp:inline distT="0" distB="0" distL="0" distR="0" wp14:anchorId="12878D47" wp14:editId="07DC48E0">
-            <wp:extent cx="5934075" cy="2676525"/>
-            <wp:effectExtent l="0" t="0" r="9525" b="9525"/>
-            <wp:docPr id="45" name="Imagen 45"/>
+          <wp:inline distT="0" distB="0" distL="0" distR="0" wp14:anchorId="20555FC7" wp14:editId="06481DE7">
+            <wp:extent cx="2908935" cy="2261879"/>
+            <wp:effectExtent l="0" t="0" r="12065" b="0"/>
+            <wp:docPr id="44" name="Imagen 44"/>
             <wp:cNvGraphicFramePr>
               <a:graphicFrameLocks xmlns:a="http://schemas.openxmlformats.org/drawingml/2006/main" noChangeAspect="1"/>
             </wp:cNvGraphicFramePr>
@@ -2022,7 +1963,7 @@
               <a:graphicData uri="http://schemas.openxmlformats.org/drawingml/2006/picture">
                 <pic:pic xmlns:pic="http://schemas.openxmlformats.org/drawingml/2006/picture">
                   <pic:nvPicPr>
-                    <pic:cNvPr id="0" name="Picture 10"/>
+                    <pic:cNvPr id="0" name="Picture 9"/>
                     <pic:cNvPicPr>
                       <a:picLocks noChangeAspect="1" noChangeArrowheads="1"/>
                     </pic:cNvPicPr>
@@ -2043,7 +1984,7 @@
                   <pic:spPr bwMode="auto">
                     <a:xfrm>
                       <a:off x="0" y="0"/>
-                      <a:ext cx="5934075" cy="2676525"/>
+                      <a:ext cx="2959070" cy="2300862"/>
                     </a:xfrm>
                     <a:prstGeom prst="rect">
                       <a:avLst/>
@@ -2062,6 +2003,80 @@
     </w:p>
     <w:p/>
     <w:p/>
+    <w:p/>
+    <w:p>
+      <w:r>
+        <w:t xml:space="preserve">Después de instalar el paquete, abrimos el </w:t>
+      </w:r>
+      <w:r>
+        <w:t>Erguí</w:t>
+      </w:r>
+      <w:r>
+        <w:t xml:space="preserve"> para verificar que la instalación sea correcta:</w:t>
+      </w:r>
+    </w:p>
+    <w:p/>
+    <w:p>
+      <w:pPr>
+        <w:jc w:val="center"/>
+      </w:pPr>
+      <w:r>
+        <w:rPr>
+          <w:noProof/>
+          <w:lang w:val="en-US"/>
+        </w:rPr>
+        <w:drawing>
+          <wp:inline distT="0" distB="0" distL="0" distR="0" wp14:anchorId="12878D47" wp14:editId="52DB700E">
+            <wp:extent cx="5194935" cy="2343141"/>
+            <wp:effectExtent l="0" t="0" r="0" b="0"/>
+            <wp:docPr id="45" name="Imagen 45"/>
+            <wp:cNvGraphicFramePr>
+              <a:graphicFrameLocks xmlns:a="http://schemas.openxmlformats.org/drawingml/2006/main" noChangeAspect="1"/>
+            </wp:cNvGraphicFramePr>
+            <a:graphic xmlns:a="http://schemas.openxmlformats.org/drawingml/2006/main">
+              <a:graphicData uri="http://schemas.openxmlformats.org/drawingml/2006/picture">
+                <pic:pic xmlns:pic="http://schemas.openxmlformats.org/drawingml/2006/picture">
+                  <pic:nvPicPr>
+                    <pic:cNvPr id="0" name="Picture 10"/>
+                    <pic:cNvPicPr>
+                      <a:picLocks noChangeAspect="1" noChangeArrowheads="1"/>
+                    </pic:cNvPicPr>
+                  </pic:nvPicPr>
+                  <pic:blipFill>
+                    <a:blip r:embed="rId21" cstate="print">
+                      <a:extLst>
+                        <a:ext uri="{28A0092B-C50C-407E-A947-70E740481C1C}">
+                          <a14:useLocalDpi xmlns:a14="http://schemas.microsoft.com/office/drawing/2010/main" val="0"/>
+                        </a:ext>
+                      </a:extLst>
+                    </a:blip>
+                    <a:srcRect/>
+                    <a:stretch>
+                      <a:fillRect/>
+                    </a:stretch>
+                  </pic:blipFill>
+                  <pic:spPr bwMode="auto">
+                    <a:xfrm>
+                      <a:off x="0" y="0"/>
+                      <a:ext cx="5204821" cy="2347600"/>
+                    </a:xfrm>
+                    <a:prstGeom prst="rect">
+                      <a:avLst/>
+                    </a:prstGeom>
+                    <a:noFill/>
+                    <a:ln>
+                      <a:noFill/>
+                    </a:ln>
+                  </pic:spPr>
+                </pic:pic>
+              </a:graphicData>
+            </a:graphic>
+          </wp:inline>
+        </w:drawing>
+      </w:r>
+    </w:p>
+    <w:p/>
+    <w:p/>
     <w:p>
       <w:pPr>
         <w:ind w:left="720" w:firstLine="720"/>
@@ -2088,42 +2103,82 @@
     </w:p>
     <w:p>
       <w:pPr>
-        <w:tabs>
-          <w:tab w:val="left" w:pos="3675"/>
-        </w:tabs>
-      </w:pPr>
-    </w:p>
-    <w:p>
-      <w:pPr>
         <w:pStyle w:val="Heading2"/>
       </w:pPr>
-    </w:p>
-    <w:p>
-      <w:pPr>
-        <w:pStyle w:val="Heading2"/>
-      </w:pPr>
-      <w:bookmarkStart w:id="5" w:name="_Toc466147894"/>
+      <w:bookmarkStart w:id="4" w:name="_Toc469397930"/>
       <w:r>
         <w:t>Creación de repositorio en GitHub</w:t>
       </w:r>
-      <w:bookmarkEnd w:id="5"/>
+      <w:bookmarkEnd w:id="4"/>
     </w:p>
     <w:p/>
     <w:p>
       <w:r>
-        <w:t>Ingresamos a la plataforma en la nube para crear el repositorio necesario:</w:t>
+        <w:t>En caso de no contar con una cuenta de GitHub, es necesario registrarse en el sitio para obtenerla:</w:t>
+      </w:r>
+    </w:p>
+    <w:p>
+      <w:pPr>
+        <w:jc w:val="center"/>
+      </w:pPr>
+      <w:r>
+        <w:lastRenderedPageBreak/>
+        <w:drawing>
+          <wp:inline distT="0" distB="0" distL="0" distR="0" wp14:anchorId="33D7AE68" wp14:editId="71749831">
+            <wp:extent cx="4280535" cy="3334335"/>
+            <wp:effectExtent l="0" t="0" r="0" b="0"/>
+            <wp:docPr id="3" name="Picture 3"/>
+            <wp:cNvGraphicFramePr>
+              <a:graphicFrameLocks xmlns:a="http://schemas.openxmlformats.org/drawingml/2006/main" noChangeAspect="1"/>
+            </wp:cNvGraphicFramePr>
+            <a:graphic xmlns:a="http://schemas.openxmlformats.org/drawingml/2006/main">
+              <a:graphicData uri="http://schemas.openxmlformats.org/drawingml/2006/picture">
+                <pic:pic xmlns:pic="http://schemas.openxmlformats.org/drawingml/2006/picture">
+                  <pic:nvPicPr>
+                    <pic:cNvPr id="1" name=""/>
+                    <pic:cNvPicPr/>
+                  </pic:nvPicPr>
+                  <pic:blipFill>
+                    <a:blip r:embed="rId22"/>
+                    <a:stretch>
+                      <a:fillRect/>
+                    </a:stretch>
+                  </pic:blipFill>
+                  <pic:spPr>
+                    <a:xfrm>
+                      <a:off x="0" y="0"/>
+                      <a:ext cx="4287368" cy="3339658"/>
+                    </a:xfrm>
+                    <a:prstGeom prst="rect">
+                      <a:avLst/>
+                    </a:prstGeom>
+                  </pic:spPr>
+                </pic:pic>
+              </a:graphicData>
+            </a:graphic>
+          </wp:inline>
+        </w:drawing>
       </w:r>
     </w:p>
     <w:p/>
     <w:p>
+      <w:r>
+        <w:t>Una vez dentro, seleccionamos la opción para crear un nuevo repositorio:</w:t>
+      </w:r>
+    </w:p>
+    <w:p/>
+    <w:p>
+      <w:pPr>
+        <w:jc w:val="center"/>
+      </w:pPr>
       <w:r>
         <w:rPr>
           <w:noProof/>
           <w:lang w:val="en-US"/>
         </w:rPr>
         <w:drawing>
-          <wp:inline distT="0" distB="0" distL="0" distR="0" wp14:anchorId="10DA5BFE" wp14:editId="28B8C275">
-            <wp:extent cx="5943600" cy="2571750"/>
+          <wp:inline distT="0" distB="0" distL="0" distR="0" wp14:anchorId="10DA5BFE" wp14:editId="44C8E0CC">
+            <wp:extent cx="2794635" cy="1356995"/>
             <wp:effectExtent l="0" t="0" r="0" b="0"/>
             <wp:docPr id="46" name="Imagen 46"/>
             <wp:cNvGraphicFramePr>
@@ -2139,7 +2194,7 @@
                     </pic:cNvPicPr>
                   </pic:nvPicPr>
                   <pic:blipFill>
-                    <a:blip r:embed="rId21">
+                    <a:blip r:embed="rId23" cstate="print">
                       <a:extLst>
                         <a:ext uri="{28A0092B-C50C-407E-A947-70E740481C1C}">
                           <a14:useLocalDpi xmlns:a14="http://schemas.microsoft.com/office/drawing/2010/main" val="0"/>
@@ -2154,7 +2209,7 @@
                   <pic:spPr bwMode="auto">
                     <a:xfrm>
                       <a:off x="0" y="0"/>
-                      <a:ext cx="5943600" cy="2571750"/>
+                      <a:ext cx="2812931" cy="1365879"/>
                     </a:xfrm>
                     <a:prstGeom prst="rect">
                       <a:avLst/>
@@ -2170,25 +2225,15 @@
           </wp:inline>
         </w:drawing>
       </w:r>
-    </w:p>
-    <w:p/>
-    <w:p/>
-    <w:p>
-      <w:r>
-        <w:t>Seleccionamos la opción para crear un nuevo repositorio:</w:t>
-      </w:r>
-    </w:p>
-    <w:p>
       <w:r>
         <w:rPr>
           <w:noProof/>
           <w:lang w:val="en-US"/>
         </w:rPr>
-        <w:lastRenderedPageBreak/>
         <w:drawing>
-          <wp:inline distT="0" distB="0" distL="0" distR="0" wp14:anchorId="44A713C7" wp14:editId="1D69DFEE">
-            <wp:extent cx="3695700" cy="3705225"/>
-            <wp:effectExtent l="0" t="0" r="0" b="9525"/>
+          <wp:inline distT="0" distB="0" distL="0" distR="0" wp14:anchorId="5CB166C6" wp14:editId="1CC09C9D">
+            <wp:extent cx="2680335" cy="2687243"/>
+            <wp:effectExtent l="0" t="0" r="12065" b="5715"/>
             <wp:docPr id="47" name="Imagen 47"/>
             <wp:cNvGraphicFramePr>
               <a:graphicFrameLocks xmlns:a="http://schemas.openxmlformats.org/drawingml/2006/main" noChangeAspect="1"/>
@@ -2203,7 +2248,7 @@
                     </pic:cNvPicPr>
                   </pic:nvPicPr>
                   <pic:blipFill>
-                    <a:blip r:embed="rId22">
+                    <a:blip r:embed="rId24">
                       <a:extLst>
                         <a:ext uri="{28A0092B-C50C-407E-A947-70E740481C1C}">
                           <a14:useLocalDpi xmlns:a14="http://schemas.microsoft.com/office/drawing/2010/main" val="0"/>
@@ -2218,7 +2263,7 @@
                   <pic:spPr bwMode="auto">
                     <a:xfrm>
                       <a:off x="0" y="0"/>
-                      <a:ext cx="3695700" cy="3705225"/>
+                      <a:ext cx="2689910" cy="2696843"/>
                     </a:xfrm>
                     <a:prstGeom prst="rect">
                       <a:avLst/>
@@ -2234,23 +2279,32 @@
           </wp:inline>
         </w:drawing>
       </w:r>
-      <w:r>
-        <w:t>+</w:t>
-      </w:r>
     </w:p>
     <w:p/>
-    <w:p>
-      <w:r>
-        <w:t>Asignamos un nombre al proyecto:</w:t>
-      </w:r>
-    </w:p>
     <w:p/>
-    <w:p>
+    <w:p/>
+    <w:p>
+      <w:r>
+        <w:t>Asignamos un nombre al proyecto</w:t>
+      </w:r>
+      <w:r>
+        <w:t>, mismo que identificará al repositorio</w:t>
+      </w:r>
+      <w:r>
+        <w:t>:</w:t>
+      </w:r>
+    </w:p>
+    <w:p/>
+    <w:p>
+      <w:pPr>
+        <w:jc w:val="center"/>
+      </w:pPr>
       <w:r>
         <w:rPr>
           <w:noProof/>
           <w:lang w:val="en-US"/>
         </w:rPr>
+        <w:lastRenderedPageBreak/>
         <w:drawing>
           <wp:inline distT="0" distB="0" distL="0" distR="0" wp14:anchorId="43DE043A" wp14:editId="0FF1FD00">
             <wp:extent cx="5934075" cy="2924175"/>
@@ -2269,7 +2323,7 @@
                     </pic:cNvPicPr>
                   </pic:nvPicPr>
                   <pic:blipFill>
-                    <a:blip r:embed="rId23">
+                    <a:blip r:embed="rId25">
                       <a:extLst>
                         <a:ext uri="{28A0092B-C50C-407E-A947-70E740481C1C}">
                           <a14:useLocalDpi xmlns:a14="http://schemas.microsoft.com/office/drawing/2010/main" val="0"/>
@@ -2300,31 +2354,32 @@
           </wp:inline>
         </w:drawing>
       </w:r>
-      <w:r>
-        <w:tab/>
-      </w:r>
-    </w:p>
-    <w:p>
-      <w:r>
-        <w:t xml:space="preserve">Creamos el primero </w:t>
-      </w:r>
-      <w:proofErr w:type="spellStart"/>
-      <w:r>
-        <w:t>commit</w:t>
-      </w:r>
-      <w:proofErr w:type="spellEnd"/>
-      <w:r>
-        <w:t xml:space="preserve"> con el archivo README.md</w:t>
-      </w:r>
     </w:p>
     <w:p/>
     <w:p>
+      <w:r>
+        <w:t>Cr</w:t>
+      </w:r>
+      <w:r>
+        <w:t>eamos el primer</w:t>
+      </w:r>
+      <w:r>
+        <w:t xml:space="preserve"> commit con el archivo README.md</w:t>
+      </w:r>
+      <w:r>
+        <w:t>:</w:t>
+      </w:r>
+    </w:p>
+    <w:p/>
+    <w:p>
+      <w:pPr>
+        <w:jc w:val="center"/>
+      </w:pPr>
       <w:r>
         <w:rPr>
           <w:noProof/>
           <w:lang w:val="en-US"/>
         </w:rPr>
-        <w:lastRenderedPageBreak/>
         <w:drawing>
           <wp:inline distT="0" distB="0" distL="0" distR="0" wp14:anchorId="7904CD0D" wp14:editId="6B0742FA">
             <wp:extent cx="5934075" cy="2419350"/>
@@ -2343,7 +2398,7 @@
                     </pic:cNvPicPr>
                   </pic:nvPicPr>
                   <pic:blipFill>
-                    <a:blip r:embed="rId24">
+                    <a:blip r:embed="rId26">
                       <a:extLst>
                         <a:ext uri="{28A0092B-C50C-407E-A947-70E740481C1C}">
                           <a14:useLocalDpi xmlns:a14="http://schemas.microsoft.com/office/drawing/2010/main" val="0"/>
@@ -2382,6 +2437,7 @@
           <w:noProof/>
           <w:lang w:val="en-US"/>
         </w:rPr>
+        <w:lastRenderedPageBreak/>
         <w:drawing>
           <wp:inline distT="0" distB="0" distL="0" distR="0" wp14:anchorId="59E10290" wp14:editId="238F5063">
             <wp:extent cx="5934075" cy="3076575"/>
@@ -2400,7 +2456,7 @@
                     </pic:cNvPicPr>
                   </pic:nvPicPr>
                   <pic:blipFill>
-                    <a:blip r:embed="rId25">
+                    <a:blip r:embed="rId27">
                       <a:extLst>
                         <a:ext uri="{28A0092B-C50C-407E-A947-70E740481C1C}">
                           <a14:useLocalDpi xmlns:a14="http://schemas.microsoft.com/office/drawing/2010/main" val="0"/>
@@ -2433,49 +2489,708 @@
       </w:r>
     </w:p>
     <w:p/>
+    <w:p/>
+    <w:p>
+      <w:pPr>
+        <w:pStyle w:val="Heading2"/>
+      </w:pPr>
+      <w:bookmarkStart w:id="5" w:name="_Toc469397931"/>
+      <w:r>
+        <w:t>Instalación de Neo4j</w:t>
+      </w:r>
+      <w:bookmarkEnd w:id="5"/>
+    </w:p>
+    <w:p/>
+    <w:p>
+      <w:r>
+        <w:t xml:space="preserve">Entramos a la página de Neo4j para bajar la instalación deseada: </w:t>
+      </w:r>
+    </w:p>
+    <w:p/>
+    <w:p>
+      <w:pPr>
+        <w:jc w:val="center"/>
+      </w:pPr>
+      <w:r>
+        <w:drawing>
+          <wp:inline distT="0" distB="0" distL="0" distR="0" wp14:anchorId="6AA83340" wp14:editId="42591748">
+            <wp:extent cx="5080635" cy="2655935"/>
+            <wp:effectExtent l="0" t="0" r="0" b="11430"/>
+            <wp:docPr id="4" name="Picture 4"/>
+            <wp:cNvGraphicFramePr>
+              <a:graphicFrameLocks xmlns:a="http://schemas.openxmlformats.org/drawingml/2006/main" noChangeAspect="1"/>
+            </wp:cNvGraphicFramePr>
+            <a:graphic xmlns:a="http://schemas.openxmlformats.org/drawingml/2006/main">
+              <a:graphicData uri="http://schemas.openxmlformats.org/drawingml/2006/picture">
+                <pic:pic xmlns:pic="http://schemas.openxmlformats.org/drawingml/2006/picture">
+                  <pic:nvPicPr>
+                    <pic:cNvPr id="1" name=""/>
+                    <pic:cNvPicPr/>
+                  </pic:nvPicPr>
+                  <pic:blipFill>
+                    <a:blip r:embed="rId28"/>
+                    <a:stretch>
+                      <a:fillRect/>
+                    </a:stretch>
+                  </pic:blipFill>
+                  <pic:spPr>
+                    <a:xfrm>
+                      <a:off x="0" y="0"/>
+                      <a:ext cx="5089045" cy="2660332"/>
+                    </a:xfrm>
+                    <a:prstGeom prst="rect">
+                      <a:avLst/>
+                    </a:prstGeom>
+                  </pic:spPr>
+                </pic:pic>
+              </a:graphicData>
+            </a:graphic>
+          </wp:inline>
+        </w:drawing>
+      </w:r>
+    </w:p>
+    <w:p/>
+    <w:p>
+      <w:r>
+        <w:t>Debido al tipo de uso que le daré a la base de datos, la instalación indicada es: For individuals, para ésta instalación únicamente se cambió la plataforma de trabajo por comodidad, el software se instalará sobre MacOS</w:t>
+      </w:r>
+      <w:r>
+        <w:t xml:space="preserve"> con las siguientes características:</w:t>
+      </w:r>
+    </w:p>
+    <w:p>
+      <w:pPr>
+        <w:jc w:val="center"/>
+      </w:pPr>
+      <w:r>
+        <w:lastRenderedPageBreak/>
+        <w:drawing>
+          <wp:inline distT="0" distB="0" distL="0" distR="0" wp14:anchorId="348C56BD" wp14:editId="05090535">
+            <wp:extent cx="3850184" cy="2146395"/>
+            <wp:effectExtent l="0" t="0" r="10795" b="0"/>
+            <wp:docPr id="8" name="Picture 8"/>
+            <wp:cNvGraphicFramePr>
+              <a:graphicFrameLocks xmlns:a="http://schemas.openxmlformats.org/drawingml/2006/main" noChangeAspect="1"/>
+            </wp:cNvGraphicFramePr>
+            <a:graphic xmlns:a="http://schemas.openxmlformats.org/drawingml/2006/main">
+              <a:graphicData uri="http://schemas.openxmlformats.org/drawingml/2006/picture">
+                <pic:pic xmlns:pic="http://schemas.openxmlformats.org/drawingml/2006/picture">
+                  <pic:nvPicPr>
+                    <pic:cNvPr id="1" name=""/>
+                    <pic:cNvPicPr/>
+                  </pic:nvPicPr>
+                  <pic:blipFill>
+                    <a:blip r:embed="rId29"/>
+                    <a:stretch>
+                      <a:fillRect/>
+                    </a:stretch>
+                  </pic:blipFill>
+                  <pic:spPr>
+                    <a:xfrm>
+                      <a:off x="0" y="0"/>
+                      <a:ext cx="3862755" cy="2153403"/>
+                    </a:xfrm>
+                    <a:prstGeom prst="rect">
+                      <a:avLst/>
+                    </a:prstGeom>
+                  </pic:spPr>
+                </pic:pic>
+              </a:graphicData>
+            </a:graphic>
+          </wp:inline>
+        </w:drawing>
+      </w:r>
+    </w:p>
+    <w:p>
+      <w:pPr>
+        <w:jc w:val="both"/>
+      </w:pPr>
+    </w:p>
+    <w:p>
+      <w:pPr>
+        <w:jc w:val="both"/>
+      </w:pPr>
+      <w:r>
+        <w:t>La plataforma reconoce que la distribución necesario es un dmg, que es la extensión de los instaladores en MacOS:</w:t>
+      </w:r>
+    </w:p>
+    <w:p/>
+    <w:p>
+      <w:pPr>
+        <w:jc w:val="center"/>
+      </w:pPr>
+      <w:r>
+        <w:drawing>
+          <wp:inline distT="0" distB="0" distL="0" distR="0" wp14:anchorId="62DB3408" wp14:editId="314692E1">
+            <wp:extent cx="4852035" cy="2713718"/>
+            <wp:effectExtent l="0" t="0" r="0" b="4445"/>
+            <wp:docPr id="5" name="Picture 5"/>
+            <wp:cNvGraphicFramePr>
+              <a:graphicFrameLocks xmlns:a="http://schemas.openxmlformats.org/drawingml/2006/main" noChangeAspect="1"/>
+            </wp:cNvGraphicFramePr>
+            <a:graphic xmlns:a="http://schemas.openxmlformats.org/drawingml/2006/main">
+              <a:graphicData uri="http://schemas.openxmlformats.org/drawingml/2006/picture">
+                <pic:pic xmlns:pic="http://schemas.openxmlformats.org/drawingml/2006/picture">
+                  <pic:nvPicPr>
+                    <pic:cNvPr id="1" name=""/>
+                    <pic:cNvPicPr/>
+                  </pic:nvPicPr>
+                  <pic:blipFill>
+                    <a:blip r:embed="rId30"/>
+                    <a:stretch>
+                      <a:fillRect/>
+                    </a:stretch>
+                  </pic:blipFill>
+                  <pic:spPr>
+                    <a:xfrm>
+                      <a:off x="0" y="0"/>
+                      <a:ext cx="4857580" cy="2716819"/>
+                    </a:xfrm>
+                    <a:prstGeom prst="rect">
+                      <a:avLst/>
+                    </a:prstGeom>
+                  </pic:spPr>
+                </pic:pic>
+              </a:graphicData>
+            </a:graphic>
+          </wp:inline>
+        </w:drawing>
+      </w:r>
+    </w:p>
+    <w:p>
+      <w:pPr>
+        <w:jc w:val="both"/>
+      </w:pPr>
+      <w:r>
+        <w:t>Después de que la descarga del ejecutable ha comenzado, la página solicita que introduzcas algunos datos personales para ser parte de la comunidad:</w:t>
+      </w:r>
+    </w:p>
+    <w:p>
+      <w:pPr>
+        <w:jc w:val="center"/>
+      </w:pPr>
+      <w:r>
+        <w:lastRenderedPageBreak/>
+        <w:drawing>
+          <wp:inline distT="0" distB="0" distL="0" distR="0" wp14:anchorId="3C02F8D3" wp14:editId="1292C436">
+            <wp:extent cx="4852035" cy="2484594"/>
+            <wp:effectExtent l="0" t="0" r="0" b="5080"/>
+            <wp:docPr id="9" name="Picture 9"/>
+            <wp:cNvGraphicFramePr>
+              <a:graphicFrameLocks xmlns:a="http://schemas.openxmlformats.org/drawingml/2006/main" noChangeAspect="1"/>
+            </wp:cNvGraphicFramePr>
+            <a:graphic xmlns:a="http://schemas.openxmlformats.org/drawingml/2006/main">
+              <a:graphicData uri="http://schemas.openxmlformats.org/drawingml/2006/picture">
+                <pic:pic xmlns:pic="http://schemas.openxmlformats.org/drawingml/2006/picture">
+                  <pic:nvPicPr>
+                    <pic:cNvPr id="1" name=""/>
+                    <pic:cNvPicPr/>
+                  </pic:nvPicPr>
+                  <pic:blipFill>
+                    <a:blip r:embed="rId31"/>
+                    <a:stretch>
+                      <a:fillRect/>
+                    </a:stretch>
+                  </pic:blipFill>
+                  <pic:spPr>
+                    <a:xfrm>
+                      <a:off x="0" y="0"/>
+                      <a:ext cx="4857342" cy="2487312"/>
+                    </a:xfrm>
+                    <a:prstGeom prst="rect">
+                      <a:avLst/>
+                    </a:prstGeom>
+                  </pic:spPr>
+                </pic:pic>
+              </a:graphicData>
+            </a:graphic>
+          </wp:inline>
+        </w:drawing>
+      </w:r>
+    </w:p>
+    <w:p>
+      <w:pPr>
+        <w:jc w:val="both"/>
+      </w:pPr>
+      <w:r>
+        <w:t>Una vez que proporcionas los datos requeridos, eres un miembro de la comunidad de Neo4j, y recibes una copia gratis del libro: Graph Databases:</w:t>
+      </w:r>
+    </w:p>
+    <w:p>
+      <w:pPr>
+        <w:jc w:val="center"/>
+      </w:pPr>
+      <w:r>
+        <w:drawing>
+          <wp:inline distT="0" distB="0" distL="0" distR="0" wp14:anchorId="473C5522" wp14:editId="0A54EEE4">
+            <wp:extent cx="5080635" cy="2000771"/>
+            <wp:effectExtent l="0" t="0" r="0" b="6350"/>
+            <wp:docPr id="10" name="Picture 10"/>
+            <wp:cNvGraphicFramePr>
+              <a:graphicFrameLocks xmlns:a="http://schemas.openxmlformats.org/drawingml/2006/main" noChangeAspect="1"/>
+            </wp:cNvGraphicFramePr>
+            <a:graphic xmlns:a="http://schemas.openxmlformats.org/drawingml/2006/main">
+              <a:graphicData uri="http://schemas.openxmlformats.org/drawingml/2006/picture">
+                <pic:pic xmlns:pic="http://schemas.openxmlformats.org/drawingml/2006/picture">
+                  <pic:nvPicPr>
+                    <pic:cNvPr id="1" name=""/>
+                    <pic:cNvPicPr/>
+                  </pic:nvPicPr>
+                  <pic:blipFill>
+                    <a:blip r:embed="rId32"/>
+                    <a:stretch>
+                      <a:fillRect/>
+                    </a:stretch>
+                  </pic:blipFill>
+                  <pic:spPr>
+                    <a:xfrm>
+                      <a:off x="0" y="0"/>
+                      <a:ext cx="5089431" cy="2004235"/>
+                    </a:xfrm>
+                    <a:prstGeom prst="rect">
+                      <a:avLst/>
+                    </a:prstGeom>
+                  </pic:spPr>
+                </pic:pic>
+              </a:graphicData>
+            </a:graphic>
+          </wp:inline>
+        </w:drawing>
+      </w:r>
+    </w:p>
+    <w:p>
+      <w:pPr>
+        <w:jc w:val="both"/>
+      </w:pPr>
+      <w:r>
+        <w:t>Existen 3 opciones para descargar el libro: PDF, iBooks</w:t>
+      </w:r>
+      <w:bookmarkStart w:id="6" w:name="_GoBack"/>
+      <w:bookmarkEnd w:id="6"/>
+      <w:r>
+        <w:t xml:space="preserve"> y Kindle, en lo personal me hubiera gustado que las URL para descargar el libro en cualquiera de sus presentaciones fueran enviadas a mi correo electrónico para tenerlas siempre disponibles. En la misma página están disponibles una serie de manuales electrónicos que te apoyan en la instalación de la base de datos:</w:t>
+      </w:r>
+    </w:p>
+    <w:p>
+      <w:pPr>
+        <w:jc w:val="center"/>
+      </w:pPr>
+      <w:r>
+        <w:drawing>
+          <wp:inline distT="0" distB="0" distL="0" distR="0" wp14:anchorId="3B5E646E" wp14:editId="08AC5D60">
+            <wp:extent cx="4966335" cy="1769522"/>
+            <wp:effectExtent l="0" t="0" r="0" b="8890"/>
+            <wp:docPr id="11" name="Picture 11"/>
+            <wp:cNvGraphicFramePr>
+              <a:graphicFrameLocks xmlns:a="http://schemas.openxmlformats.org/drawingml/2006/main" noChangeAspect="1"/>
+            </wp:cNvGraphicFramePr>
+            <a:graphic xmlns:a="http://schemas.openxmlformats.org/drawingml/2006/main">
+              <a:graphicData uri="http://schemas.openxmlformats.org/drawingml/2006/picture">
+                <pic:pic xmlns:pic="http://schemas.openxmlformats.org/drawingml/2006/picture">
+                  <pic:nvPicPr>
+                    <pic:cNvPr id="1" name=""/>
+                    <pic:cNvPicPr/>
+                  </pic:nvPicPr>
+                  <pic:blipFill>
+                    <a:blip r:embed="rId33"/>
+                    <a:stretch>
+                      <a:fillRect/>
+                    </a:stretch>
+                  </pic:blipFill>
+                  <pic:spPr>
+                    <a:xfrm>
+                      <a:off x="0" y="0"/>
+                      <a:ext cx="4975380" cy="1772745"/>
+                    </a:xfrm>
+                    <a:prstGeom prst="rect">
+                      <a:avLst/>
+                    </a:prstGeom>
+                  </pic:spPr>
+                </pic:pic>
+              </a:graphicData>
+            </a:graphic>
+          </wp:inline>
+        </w:drawing>
+      </w:r>
+    </w:p>
+    <w:p>
+      <w:pPr>
+        <w:jc w:val="center"/>
+      </w:pPr>
+    </w:p>
+    <w:p>
+      <w:pPr>
+        <w:jc w:val="both"/>
+      </w:pPr>
+      <w:r>
+        <w:t>Como especifica en el video descriptivo, ejecutamos el instalador de la base de datos:</w:t>
+      </w:r>
+    </w:p>
+    <w:p>
+      <w:pPr>
+        <w:jc w:val="both"/>
+      </w:pPr>
+    </w:p>
+    <w:p>
+      <w:pPr>
+        <w:jc w:val="center"/>
+      </w:pPr>
+      <w:r>
+        <w:lastRenderedPageBreak/>
+        <w:drawing>
+          <wp:inline distT="0" distB="0" distL="0" distR="0" wp14:anchorId="5CF547EE" wp14:editId="30DDD5E6">
+            <wp:extent cx="3366135" cy="2577826"/>
+            <wp:effectExtent l="0" t="0" r="12065" b="0"/>
+            <wp:docPr id="12" name="Picture 12"/>
+            <wp:cNvGraphicFramePr>
+              <a:graphicFrameLocks xmlns:a="http://schemas.openxmlformats.org/drawingml/2006/main" noChangeAspect="1"/>
+            </wp:cNvGraphicFramePr>
+            <a:graphic xmlns:a="http://schemas.openxmlformats.org/drawingml/2006/main">
+              <a:graphicData uri="http://schemas.openxmlformats.org/drawingml/2006/picture">
+                <pic:pic xmlns:pic="http://schemas.openxmlformats.org/drawingml/2006/picture">
+                  <pic:nvPicPr>
+                    <pic:cNvPr id="1" name=""/>
+                    <pic:cNvPicPr/>
+                  </pic:nvPicPr>
+                  <pic:blipFill>
+                    <a:blip r:embed="rId34"/>
+                    <a:stretch>
+                      <a:fillRect/>
+                    </a:stretch>
+                  </pic:blipFill>
+                  <pic:spPr>
+                    <a:xfrm>
+                      <a:off x="0" y="0"/>
+                      <a:ext cx="3371568" cy="2581987"/>
+                    </a:xfrm>
+                    <a:prstGeom prst="rect">
+                      <a:avLst/>
+                    </a:prstGeom>
+                  </pic:spPr>
+                </pic:pic>
+              </a:graphicData>
+            </a:graphic>
+          </wp:inline>
+        </w:drawing>
+      </w:r>
+    </w:p>
+    <w:p>
+      <w:pPr>
+        <w:jc w:val="both"/>
+      </w:pPr>
+    </w:p>
+    <w:p>
+      <w:pPr>
+        <w:jc w:val="both"/>
+      </w:pPr>
+      <w:r>
+        <w:t>Posteriormente podemos encontrar la base de datos en la sección de aplicaciones del sistema operativo:</w:t>
+      </w:r>
+    </w:p>
+    <w:p>
+      <w:pPr>
+        <w:jc w:val="center"/>
+      </w:pPr>
+      <w:r>
+        <w:drawing>
+          <wp:inline distT="0" distB="0" distL="0" distR="0" wp14:anchorId="756E8A82" wp14:editId="1D8F98E3">
+            <wp:extent cx="3023235" cy="1693321"/>
+            <wp:effectExtent l="0" t="0" r="0" b="8890"/>
+            <wp:docPr id="13" name="Picture 13"/>
+            <wp:cNvGraphicFramePr>
+              <a:graphicFrameLocks xmlns:a="http://schemas.openxmlformats.org/drawingml/2006/main" noChangeAspect="1"/>
+            </wp:cNvGraphicFramePr>
+            <a:graphic xmlns:a="http://schemas.openxmlformats.org/drawingml/2006/main">
+              <a:graphicData uri="http://schemas.openxmlformats.org/drawingml/2006/picture">
+                <pic:pic xmlns:pic="http://schemas.openxmlformats.org/drawingml/2006/picture">
+                  <pic:nvPicPr>
+                    <pic:cNvPr id="1" name=""/>
+                    <pic:cNvPicPr/>
+                  </pic:nvPicPr>
+                  <pic:blipFill>
+                    <a:blip r:embed="rId35"/>
+                    <a:stretch>
+                      <a:fillRect/>
+                    </a:stretch>
+                  </pic:blipFill>
+                  <pic:spPr>
+                    <a:xfrm>
+                      <a:off x="0" y="0"/>
+                      <a:ext cx="3032212" cy="1698349"/>
+                    </a:xfrm>
+                    <a:prstGeom prst="rect">
+                      <a:avLst/>
+                    </a:prstGeom>
+                  </pic:spPr>
+                </pic:pic>
+              </a:graphicData>
+            </a:graphic>
+          </wp:inline>
+        </w:drawing>
+      </w:r>
+    </w:p>
     <w:p>
       <w:pPr>
         <w:tabs>
           <w:tab w:val="left" w:pos="3675"/>
         </w:tabs>
       </w:pPr>
-    </w:p>
-    <w:p>
-      <w:pPr>
-        <w:pStyle w:val="Heading1"/>
-        <w:rPr>
-          <w:b/>
-        </w:rPr>
-      </w:pPr>
-      <w:bookmarkStart w:id="6" w:name="_Toc466147895"/>
-      <w:r>
-        <w:rPr>
-          <w:b/>
-        </w:rPr>
-        <w:t>Conclusiones</w:t>
-      </w:r>
-      <w:bookmarkEnd w:id="6"/>
-    </w:p>
-    <w:p>
-      <w:pPr>
-        <w:jc w:val="both"/>
-      </w:pPr>
-    </w:p>
-    <w:p>
-      <w:pPr>
-        <w:pStyle w:val="Heading1"/>
-        <w:rPr>
-          <w:b/>
-        </w:rPr>
-      </w:pPr>
-      <w:bookmarkStart w:id="7" w:name="_Toc466147896"/>
-      <w:r>
-        <w:rPr>
-          <w:b/>
-        </w:rPr>
-        <w:t>Referencias</w:t>
-      </w:r>
-      <w:bookmarkEnd w:id="7"/>
+      <w:r>
+        <w:t>La instalación de la base requiere que se especifique un path donde será levantado el servidor, en este caso dejaremos el path que sugiere por defecto</w:t>
+      </w:r>
+      <w:r>
+        <w:t xml:space="preserve"> y presionamos el botón start, en unos segundos tenemos arriba y listo el servidor de base de datos</w:t>
+      </w:r>
+      <w:r>
+        <w:t>:</w:t>
+      </w:r>
+    </w:p>
+    <w:p>
+      <w:pPr>
+        <w:tabs>
+          <w:tab w:val="left" w:pos="3675"/>
+        </w:tabs>
+        <w:jc w:val="center"/>
+      </w:pPr>
+      <w:r>
+        <w:drawing>
+          <wp:inline distT="0" distB="0" distL="0" distR="0" wp14:anchorId="0188BC0A" wp14:editId="4F654E35">
+            <wp:extent cx="2634958" cy="1252169"/>
+            <wp:effectExtent l="0" t="0" r="6985" b="0"/>
+            <wp:docPr id="14" name="Picture 14"/>
+            <wp:cNvGraphicFramePr>
+              <a:graphicFrameLocks xmlns:a="http://schemas.openxmlformats.org/drawingml/2006/main" noChangeAspect="1"/>
+            </wp:cNvGraphicFramePr>
+            <a:graphic xmlns:a="http://schemas.openxmlformats.org/drawingml/2006/main">
+              <a:graphicData uri="http://schemas.openxmlformats.org/drawingml/2006/picture">
+                <pic:pic xmlns:pic="http://schemas.openxmlformats.org/drawingml/2006/picture">
+                  <pic:nvPicPr>
+                    <pic:cNvPr id="1" name=""/>
+                    <pic:cNvPicPr/>
+                  </pic:nvPicPr>
+                  <pic:blipFill>
+                    <a:blip r:embed="rId36"/>
+                    <a:stretch>
+                      <a:fillRect/>
+                    </a:stretch>
+                  </pic:blipFill>
+                  <pic:spPr>
+                    <a:xfrm>
+                      <a:off x="0" y="0"/>
+                      <a:ext cx="2703797" cy="1284882"/>
+                    </a:xfrm>
+                    <a:prstGeom prst="rect">
+                      <a:avLst/>
+                    </a:prstGeom>
+                  </pic:spPr>
+                </pic:pic>
+              </a:graphicData>
+            </a:graphic>
+          </wp:inline>
+        </w:drawing>
+      </w:r>
+      <w:r>
+        <w:drawing>
+          <wp:inline distT="0" distB="0" distL="0" distR="0" wp14:anchorId="11648AB5" wp14:editId="27BBF7D5">
+            <wp:extent cx="2633541" cy="1251213"/>
+            <wp:effectExtent l="0" t="0" r="8255" b="0"/>
+            <wp:docPr id="15" name="Picture 15"/>
+            <wp:cNvGraphicFramePr>
+              <a:graphicFrameLocks xmlns:a="http://schemas.openxmlformats.org/drawingml/2006/main" noChangeAspect="1"/>
+            </wp:cNvGraphicFramePr>
+            <a:graphic xmlns:a="http://schemas.openxmlformats.org/drawingml/2006/main">
+              <a:graphicData uri="http://schemas.openxmlformats.org/drawingml/2006/picture">
+                <pic:pic xmlns:pic="http://schemas.openxmlformats.org/drawingml/2006/picture">
+                  <pic:nvPicPr>
+                    <pic:cNvPr id="1" name=""/>
+                    <pic:cNvPicPr/>
+                  </pic:nvPicPr>
+                  <pic:blipFill>
+                    <a:blip r:embed="rId37"/>
+                    <a:stretch>
+                      <a:fillRect/>
+                    </a:stretch>
+                  </pic:blipFill>
+                  <pic:spPr>
+                    <a:xfrm>
+                      <a:off x="0" y="0"/>
+                      <a:ext cx="2689635" cy="1277864"/>
+                    </a:xfrm>
+                    <a:prstGeom prst="rect">
+                      <a:avLst/>
+                    </a:prstGeom>
+                  </pic:spPr>
+                </pic:pic>
+              </a:graphicData>
+            </a:graphic>
+          </wp:inline>
+        </w:drawing>
+      </w:r>
+    </w:p>
+    <w:p>
+      <w:pPr>
+        <w:tabs>
+          <w:tab w:val="left" w:pos="3675"/>
+        </w:tabs>
+        <w:jc w:val="center"/>
+      </w:pPr>
+    </w:p>
+    <w:p>
+      <w:pPr>
+        <w:tabs>
+          <w:tab w:val="left" w:pos="3675"/>
+        </w:tabs>
+        <w:jc w:val="center"/>
+      </w:pPr>
+    </w:p>
+    <w:p>
+      <w:pPr>
+        <w:tabs>
+          <w:tab w:val="left" w:pos="3675"/>
+        </w:tabs>
+        <w:jc w:val="center"/>
+      </w:pPr>
+    </w:p>
+    <w:p>
+      <w:pPr>
+        <w:tabs>
+          <w:tab w:val="left" w:pos="3675"/>
+        </w:tabs>
+        <w:jc w:val="center"/>
+      </w:pPr>
+    </w:p>
+    <w:p>
+      <w:pPr>
+        <w:tabs>
+          <w:tab w:val="left" w:pos="3675"/>
+        </w:tabs>
+        <w:jc w:val="center"/>
+      </w:pPr>
+    </w:p>
+    <w:p>
+      <w:pPr>
+        <w:tabs>
+          <w:tab w:val="left" w:pos="3675"/>
+        </w:tabs>
+        <w:jc w:val="center"/>
+      </w:pPr>
+    </w:p>
+    <w:p>
+      <w:pPr>
+        <w:tabs>
+          <w:tab w:val="left" w:pos="3675"/>
+        </w:tabs>
+        <w:jc w:val="center"/>
+      </w:pPr>
+    </w:p>
+    <w:p>
+      <w:pPr>
+        <w:tabs>
+          <w:tab w:val="left" w:pos="3675"/>
+        </w:tabs>
+        <w:jc w:val="both"/>
+      </w:pPr>
+      <w:r>
+        <w:lastRenderedPageBreak/>
+        <w:t>Si utilizamos un explorador para abrir la ruta especificada, en efecto encontraremos el servidor de base de datos listo:</w:t>
+      </w:r>
+    </w:p>
+    <w:p>
+      <w:pPr>
+        <w:tabs>
+          <w:tab w:val="left" w:pos="3675"/>
+        </w:tabs>
+        <w:jc w:val="center"/>
+      </w:pPr>
+      <w:r>
+        <w:drawing>
+          <wp:inline distT="0" distB="0" distL="0" distR="0" wp14:anchorId="741FCD3B" wp14:editId="56C7368C">
+            <wp:extent cx="2570848" cy="1374140"/>
+            <wp:effectExtent l="0" t="0" r="0" b="0"/>
+            <wp:docPr id="16" name="Picture 16"/>
+            <wp:cNvGraphicFramePr>
+              <a:graphicFrameLocks xmlns:a="http://schemas.openxmlformats.org/drawingml/2006/main" noChangeAspect="1"/>
+            </wp:cNvGraphicFramePr>
+            <a:graphic xmlns:a="http://schemas.openxmlformats.org/drawingml/2006/main">
+              <a:graphicData uri="http://schemas.openxmlformats.org/drawingml/2006/picture">
+                <pic:pic xmlns:pic="http://schemas.openxmlformats.org/drawingml/2006/picture">
+                  <pic:nvPicPr>
+                    <pic:cNvPr id="1" name=""/>
+                    <pic:cNvPicPr/>
+                  </pic:nvPicPr>
+                  <pic:blipFill>
+                    <a:blip r:embed="rId38"/>
+                    <a:stretch>
+                      <a:fillRect/>
+                    </a:stretch>
+                  </pic:blipFill>
+                  <pic:spPr>
+                    <a:xfrm>
+                      <a:off x="0" y="0"/>
+                      <a:ext cx="2584290" cy="1381325"/>
+                    </a:xfrm>
+                    <a:prstGeom prst="rect">
+                      <a:avLst/>
+                    </a:prstGeom>
+                  </pic:spPr>
+                </pic:pic>
+              </a:graphicData>
+            </a:graphic>
+          </wp:inline>
+        </w:drawing>
+      </w:r>
+      <w:r>
+        <w:drawing>
+          <wp:inline distT="0" distB="0" distL="0" distR="0" wp14:anchorId="6FEBAD78" wp14:editId="4C0F20AD">
+            <wp:extent cx="2937318" cy="1401189"/>
+            <wp:effectExtent l="0" t="0" r="9525" b="0"/>
+            <wp:docPr id="17" name="Picture 17"/>
+            <wp:cNvGraphicFramePr>
+              <a:graphicFrameLocks xmlns:a="http://schemas.openxmlformats.org/drawingml/2006/main" noChangeAspect="1"/>
+            </wp:cNvGraphicFramePr>
+            <a:graphic xmlns:a="http://schemas.openxmlformats.org/drawingml/2006/main">
+              <a:graphicData uri="http://schemas.openxmlformats.org/drawingml/2006/picture">
+                <pic:pic xmlns:pic="http://schemas.openxmlformats.org/drawingml/2006/picture">
+                  <pic:nvPicPr>
+                    <pic:cNvPr id="1" name=""/>
+                    <pic:cNvPicPr/>
+                  </pic:nvPicPr>
+                  <pic:blipFill>
+                    <a:blip r:embed="rId39"/>
+                    <a:stretch>
+                      <a:fillRect/>
+                    </a:stretch>
+                  </pic:blipFill>
+                  <pic:spPr>
+                    <a:xfrm>
+                      <a:off x="0" y="0"/>
+                      <a:ext cx="2981965" cy="1422487"/>
+                    </a:xfrm>
+                    <a:prstGeom prst="rect">
+                      <a:avLst/>
+                    </a:prstGeom>
+                  </pic:spPr>
+                </pic:pic>
+              </a:graphicData>
+            </a:graphic>
+          </wp:inline>
+        </w:drawing>
+      </w:r>
+    </w:p>
+    <w:p>
+      <w:pPr>
+        <w:tabs>
+          <w:tab w:val="left" w:pos="3675"/>
+        </w:tabs>
+        <w:jc w:val="both"/>
+      </w:pPr>
+    </w:p>
+    <w:p>
+      <w:pPr>
+        <w:tabs>
+          <w:tab w:val="left" w:pos="3675"/>
+        </w:tabs>
+      </w:pPr>
     </w:p>
     <w:p/>
     <w:p/>
@@ -4373,6 +5088,18 @@
       <w:szCs w:val="20"/>
     </w:rPr>
   </w:style>
+  <w:style w:type="character" w:styleId="FollowedHyperlink">
+    <w:name w:val="FollowedHyperlink"/>
+    <w:basedOn w:val="DefaultParagraphFont"/>
+    <w:uiPriority w:val="99"/>
+    <w:semiHidden/>
+    <w:unhideWhenUsed/>
+    <w:rsid w:val="00084A06"/>
+    <w:rPr>
+      <w:color w:val="954F72" w:themeColor="followedHyperlink"/>
+      <w:u w:val="single"/>
+    </w:rPr>
+  </w:style>
 </w:styles>
 </file>
 
@@ -4642,7 +5369,7 @@
 </file>
 
 <file path=customXml/itemProps1.xml><?xml version="1.0" encoding="utf-8"?>
-<ds:datastoreItem xmlns:ds="http://schemas.openxmlformats.org/officeDocument/2006/customXml" ds:itemID="{FFB24CFF-D9AE-3C48-8B51-F853C539C1CF}">
+<ds:datastoreItem xmlns:ds="http://schemas.openxmlformats.org/officeDocument/2006/customXml" ds:itemID="{10AF49DA-34A7-C745-8A78-9A620014B6D3}">
   <ds:schemaRefs>
     <ds:schemaRef ds:uri="http://schemas.openxmlformats.org/officeDocument/2006/bibliography"/>
   </ds:schemaRefs>

</xml_diff>